<commit_message>
Updated assignment to invoke change to headers.h before testing make clean
</commit_message>
<xml_diff>
--- a/Makefile Assignment.docx
+++ b/Makefile Assignment.docx
@@ -1,6 +1,6 @@
 
 <file path=word/document.xml><?xml version="1.0" encoding="utf-8"?>
-<w:document xmlns:wpc="http://schemas.microsoft.com/office/word/2010/wordprocessingCanvas" xmlns:cx="http://schemas.microsoft.com/office/drawing/2014/chartex" xmlns:cx1="http://schemas.microsoft.com/office/drawing/2015/9/8/chartex" xmlns:cx2="http://schemas.microsoft.com/office/drawing/2015/10/21/chartex" xmlns:cx3="http://schemas.microsoft.com/office/drawing/2016/5/9/chartex" xmlns:cx4="http://schemas.microsoft.com/office/drawing/2016/5/10/chartex" xmlns:cx5="http://schemas.microsoft.com/office/drawing/2016/5/11/chartex" xmlns:cx6="http://schemas.microsoft.com/office/drawing/2016/5/12/chartex" xmlns:cx7="http://schemas.microsoft.com/office/drawing/2016/5/13/chartex" xmlns:cx8="http://schemas.microsoft.com/office/drawing/2016/5/14/chartex" xmlns:mc="http://schemas.openxmlformats.org/markup-compatibility/2006" xmlns:aink="http://schemas.microsoft.com/office/drawing/2016/ink" xmlns:am3d="http://schemas.microsoft.com/office/drawing/2017/model3d" xmlns:o="urn:schemas-microsoft-com:office:office" xmlns:r="http://schemas.openxmlformats.org/officeDocument/2006/relationships" xmlns:m="http://schemas.openxmlformats.org/officeDocument/2006/math" xmlns:v="urn:schemas-microsoft-com:vml" xmlns:wp14="http://schemas.microsoft.com/office/word/2010/wordprocessingDrawing" xmlns:wp="http://schemas.openxmlformats.org/drawingml/2006/wordprocessingDrawing" xmlns:w10="urn:schemas-microsoft-com:office:word" xmlns:w="http://schemas.openxmlformats.org/wordprocessingml/2006/main" xmlns:w14="http://schemas.microsoft.com/office/word/2010/wordml" xmlns:w15="http://schemas.microsoft.com/office/word/2012/wordml" xmlns:w16cid="http://schemas.microsoft.com/office/word/2016/wordml/cid" xmlns:w16se="http://schemas.microsoft.com/office/word/2015/wordml/symex" xmlns:wpg="http://schemas.microsoft.com/office/word/2010/wordprocessingGroup" xmlns:wpi="http://schemas.microsoft.com/office/word/2010/wordprocessingInk" xmlns:wne="http://schemas.microsoft.com/office/word/2006/wordml" xmlns:wps="http://schemas.microsoft.com/office/word/2010/wordprocessingShape" mc:Ignorable="w14 w15 w16se w16cid wp14">
+<w:document xmlns:wpc="http://schemas.microsoft.com/office/word/2010/wordprocessingCanvas" xmlns:cx="http://schemas.microsoft.com/office/drawing/2014/chartex" xmlns:cx1="http://schemas.microsoft.com/office/drawing/2015/9/8/chartex" xmlns:cx2="http://schemas.microsoft.com/office/drawing/2015/10/21/chartex" xmlns:cx3="http://schemas.microsoft.com/office/drawing/2016/5/9/chartex" xmlns:cx4="http://schemas.microsoft.com/office/drawing/2016/5/10/chartex" xmlns:cx5="http://schemas.microsoft.com/office/drawing/2016/5/11/chartex" xmlns:cx6="http://schemas.microsoft.com/office/drawing/2016/5/12/chartex" xmlns:cx7="http://schemas.microsoft.com/office/drawing/2016/5/13/chartex" xmlns:cx8="http://schemas.microsoft.com/office/drawing/2016/5/14/chartex" xmlns:mc="http://schemas.openxmlformats.org/markup-compatibility/2006" xmlns:aink="http://schemas.microsoft.com/office/drawing/2016/ink" xmlns:am3d="http://schemas.microsoft.com/office/drawing/2017/model3d" xmlns:o="urn:schemas-microsoft-com:office:office" xmlns:r="http://schemas.openxmlformats.org/officeDocument/2006/relationships" xmlns:m="http://schemas.openxmlformats.org/officeDocument/2006/math" xmlns:v="urn:schemas-microsoft-com:vml" xmlns:wp14="http://schemas.microsoft.com/office/word/2010/wordprocessingDrawing" xmlns:wp="http://schemas.openxmlformats.org/drawingml/2006/wordprocessingDrawing" xmlns:w10="urn:schemas-microsoft-com:office:word" xmlns:w="http://schemas.openxmlformats.org/wordprocessingml/2006/main" xmlns:w14="http://schemas.microsoft.com/office/word/2010/wordml" xmlns:w15="http://schemas.microsoft.com/office/word/2012/wordml" xmlns:w16cex="http://schemas.microsoft.com/office/word/2018/wordml/cex" xmlns:w16cid="http://schemas.microsoft.com/office/word/2016/wordml/cid" xmlns:w16="http://schemas.microsoft.com/office/word/2018/wordml" xmlns:w16se="http://schemas.microsoft.com/office/word/2015/wordml/symex" xmlns:wpg="http://schemas.microsoft.com/office/word/2010/wordprocessingGroup" xmlns:wpi="http://schemas.microsoft.com/office/word/2010/wordprocessingInk" xmlns:wne="http://schemas.microsoft.com/office/word/2006/wordml" xmlns:wps="http://schemas.microsoft.com/office/word/2010/wordprocessingShape" mc:Ignorable="w14 w15 w16se w16cid w16 w16cex wp14">
   <w:body>
     <w:p>
       <w:pPr>
@@ -32,10 +32,7 @@
         <w:t xml:space="preserve"> Assignment</w:t>
       </w:r>
     </w:p>
-    <w:p>
-      <w:bookmarkStart w:id="0" w:name="_GoBack"/>
-      <w:bookmarkEnd w:id="0"/>
-    </w:p>
+    <w:p/>
     <w:p>
       <w:r>
         <w:t xml:space="preserve">The GitHub repo contains four files: </w:t>
@@ -150,16 +147,7 @@
           <w:sz w:val="28"/>
           <w:szCs w:val="28"/>
         </w:rPr>
-        <w:t>$ make</w:t>
-      </w:r>
-      <w:r>
-        <w:rPr>
-          <w:rFonts w:ascii="Monaco" w:hAnsi="Monaco" w:cs="Monaco"/>
-          <w:color w:val="000000"/>
-          <w:sz w:val="28"/>
-          <w:szCs w:val="28"/>
-        </w:rPr>
-        <w:t xml:space="preserve"> all</w:t>
+        <w:t>$ make all</w:t>
       </w:r>
     </w:p>
     <w:p>
@@ -470,15 +458,7 @@
       </w:r>
       <w:proofErr w:type="spellEnd"/>
       <w:r>
-        <w:t xml:space="preserve">, will again </w:t>
-      </w:r>
-      <w:proofErr w:type="spellStart"/>
-      <w:r>
-        <w:t xml:space="preserve">be </w:t>
-      </w:r>
-      <w:proofErr w:type="spellEnd"/>
-      <w:r>
-        <w:t>created via linking:</w:t>
+        <w:t>, will again be created via linking:</w:t>
       </w:r>
     </w:p>
     <w:p/>
@@ -1285,10 +1265,7 @@
     <w:p>
       <w:r>
         <w:lastRenderedPageBreak/>
-        <w:t>Again, notice</w:t>
-      </w:r>
-      <w:r>
-        <w:t xml:space="preserve"> that </w:t>
+        <w:t xml:space="preserve">Again, notice that </w:t>
       </w:r>
       <w:proofErr w:type="spellStart"/>
       <w:r>
@@ -1296,22 +1273,7 @@
       </w:r>
       <w:proofErr w:type="spellEnd"/>
       <w:r>
-        <w:t xml:space="preserve"> </w:t>
-      </w:r>
-      <w:r>
-        <w:t>was not r</w:t>
-      </w:r>
-      <w:r>
-        <w:t xml:space="preserve">ecompiled, because </w:t>
-      </w:r>
-      <w:r>
-        <w:t>its</w:t>
-      </w:r>
-      <w:r>
-        <w:t xml:space="preserve"> corresponding object file</w:t>
-      </w:r>
-      <w:r>
-        <w:t xml:space="preserve">, </w:t>
+        <w:t xml:space="preserve"> was not recompiled, because its corresponding object file, </w:t>
       </w:r>
       <w:proofErr w:type="spellStart"/>
       <w:proofErr w:type="gramStart"/>
@@ -1321,13 +1283,7 @@
       <w:proofErr w:type="spellEnd"/>
       <w:proofErr w:type="gramEnd"/>
       <w:r>
-        <w:t>,</w:t>
-      </w:r>
-      <w:r>
-        <w:t xml:space="preserve"> </w:t>
-      </w:r>
-      <w:r>
-        <w:t xml:space="preserve">is newer than its prerequisite </w:t>
+        <w:t xml:space="preserve">, is newer than its prerequisite </w:t>
       </w:r>
       <w:proofErr w:type="spellStart"/>
       <w:r>
@@ -1339,33 +1295,34 @@
       </w:r>
     </w:p>
     <w:p/>
-    <w:p>
-      <w:r>
-        <w:t xml:space="preserve">Your </w:t>
-      </w:r>
-      <w:proofErr w:type="spellStart"/>
-      <w:r>
-        <w:t>makefile</w:t>
-      </w:r>
-      <w:proofErr w:type="spellEnd"/>
-      <w:r>
-        <w:t xml:space="preserve"> should also include a rule with a (phony) target, clean.  When this rule triggers via a command line "make clean", it should remove all </w:t>
-      </w:r>
-      <w:proofErr w:type="gramStart"/>
-      <w:r>
-        <w:t>the .o</w:t>
-      </w:r>
-      <w:proofErr w:type="gramEnd"/>
-      <w:r>
-        <w:t xml:space="preserve"> files and the executable </w:t>
-      </w:r>
-      <w:proofErr w:type="spellStart"/>
-      <w:r>
-        <w:t>makefileAssignment</w:t>
-      </w:r>
-      <w:proofErr w:type="spellEnd"/>
-      <w:r>
-        <w:t>.  Example:</w:t>
+    <w:p/>
+    <w:p>
+      <w:r>
+        <w:t xml:space="preserve">Lastly, if </w:t>
+      </w:r>
+      <w:proofErr w:type="spellStart"/>
+      <w:r>
+        <w:t>headers.h</w:t>
+      </w:r>
+      <w:proofErr w:type="spellEnd"/>
+      <w:r>
+        <w:t xml:space="preserve"> is changed, all the .c files should be recompiled and the executable recreated, since all the .c files #include </w:t>
+      </w:r>
+      <w:proofErr w:type="spellStart"/>
+      <w:r>
+        <w:t>headers.h</w:t>
+      </w:r>
+      <w:proofErr w:type="spellEnd"/>
+      <w:r>
+        <w:t xml:space="preserve">.   The modification of your </w:t>
+      </w:r>
+      <w:proofErr w:type="spellStart"/>
+      <w:r>
+        <w:t>makefile's</w:t>
+      </w:r>
+      <w:proofErr w:type="spellEnd"/>
+      <w:r>
+        <w:t xml:space="preserve"> rule(s) to accomplish this is hinted at in the lecture slides.</w:t>
       </w:r>
     </w:p>
     <w:p/>
@@ -1442,8 +1399,19 @@
           <w:sz w:val="28"/>
           <w:szCs w:val="28"/>
         </w:rPr>
-        <w:t>$ make clean</w:t>
-      </w:r>
+        <w:t xml:space="preserve">$ touch </w:t>
+      </w:r>
+      <w:proofErr w:type="spellStart"/>
+      <w:r>
+        <w:rPr>
+          <w:rFonts w:ascii="Monaco" w:hAnsi="Monaco" w:cs="Monaco"/>
+          <w:color w:val="000000"/>
+          <w:sz w:val="28"/>
+          <w:szCs w:val="28"/>
+        </w:rPr>
+        <w:t>headers.h</w:t>
+      </w:r>
+      <w:proofErr w:type="spellEnd"/>
     </w:p>
     <w:p>
       <w:pPr>
@@ -1471,67 +1439,45 @@
           <w:szCs w:val="28"/>
         </w:rPr>
       </w:pPr>
-      <w:r>
-        <w:rPr>
-          <w:rFonts w:ascii="Monaco" w:hAnsi="Monaco" w:cs="Monaco"/>
-          <w:color w:val="000000"/>
-          <w:sz w:val="28"/>
-          <w:szCs w:val="28"/>
-        </w:rPr>
-        <w:t>rm -</w:t>
-      </w:r>
-      <w:proofErr w:type="spellStart"/>
-      <w:r>
-        <w:rPr>
-          <w:rFonts w:ascii="Monaco" w:hAnsi="Monaco" w:cs="Monaco"/>
-          <w:color w:val="000000"/>
-          <w:sz w:val="28"/>
-          <w:szCs w:val="28"/>
-        </w:rPr>
-        <w:t>fr</w:t>
-      </w:r>
-      <w:proofErr w:type="spellEnd"/>
-      <w:r>
-        <w:rPr>
-          <w:rFonts w:ascii="Monaco" w:hAnsi="Monaco" w:cs="Monaco"/>
-          <w:color w:val="000000"/>
-          <w:sz w:val="28"/>
-          <w:szCs w:val="28"/>
-        </w:rPr>
-        <w:t xml:space="preserve"> </w:t>
-      </w:r>
-      <w:proofErr w:type="spellStart"/>
-      <w:r>
-        <w:rPr>
-          <w:rFonts w:ascii="Monaco" w:hAnsi="Monaco" w:cs="Monaco"/>
-          <w:color w:val="000000"/>
+      <w:proofErr w:type="spellStart"/>
+      <w:r>
+        <w:rPr>
+          <w:rFonts w:ascii="Monaco" w:hAnsi="Monaco" w:cs="Monaco"/>
+          <w:color w:val="2FB41D"/>
+          <w:sz w:val="28"/>
+          <w:szCs w:val="28"/>
+        </w:rPr>
+        <w:t>matt@</w:t>
+      </w:r>
+      <w:proofErr w:type="gramStart"/>
+      <w:r>
+        <w:rPr>
+          <w:rFonts w:ascii="Monaco" w:hAnsi="Monaco" w:cs="Monaco"/>
+          <w:color w:val="2FB41D"/>
+          <w:sz w:val="28"/>
+          <w:szCs w:val="28"/>
+        </w:rPr>
+        <w:t>trout</w:t>
+      </w:r>
+      <w:r>
+        <w:rPr>
+          <w:rFonts w:ascii="Monaco" w:hAnsi="Monaco" w:cs="Monaco"/>
+          <w:color w:val="000000"/>
+          <w:sz w:val="28"/>
+          <w:szCs w:val="28"/>
+        </w:rPr>
+        <w:t>:</w:t>
+      </w:r>
+      <w:r>
+        <w:rPr>
+          <w:rFonts w:ascii="Monaco" w:hAnsi="Monaco" w:cs="Monaco"/>
+          <w:color w:val="400BD9"/>
           <w:sz w:val="28"/>
           <w:szCs w:val="28"/>
         </w:rPr>
         <w:t>makefileAssignment</w:t>
       </w:r>
       <w:proofErr w:type="spellEnd"/>
-      <w:r>
-        <w:rPr>
-          <w:rFonts w:ascii="Monaco" w:hAnsi="Monaco" w:cs="Monaco"/>
-          <w:color w:val="000000"/>
-          <w:sz w:val="28"/>
-          <w:szCs w:val="28"/>
-        </w:rPr>
-        <w:t xml:space="preserve"> </w:t>
-      </w:r>
-      <w:proofErr w:type="spellStart"/>
-      <w:proofErr w:type="gramStart"/>
-      <w:r>
-        <w:rPr>
-          <w:rFonts w:ascii="Monaco" w:hAnsi="Monaco" w:cs="Monaco"/>
-          <w:color w:val="000000"/>
-          <w:sz w:val="28"/>
-          <w:szCs w:val="28"/>
-        </w:rPr>
-        <w:t>driver.o</w:t>
-      </w:r>
-      <w:proofErr w:type="spellEnd"/>
       <w:proofErr w:type="gramEnd"/>
       <w:r>
         <w:rPr>
@@ -1540,7 +1486,7 @@
           <w:sz w:val="28"/>
           <w:szCs w:val="28"/>
         </w:rPr>
-        <w:t xml:space="preserve"> file1.o file2.o</w:t>
+        <w:t>$ make all</w:t>
       </w:r>
     </w:p>
     <w:p>
@@ -1569,43 +1515,25 @@
           <w:szCs w:val="28"/>
         </w:rPr>
       </w:pPr>
-      <w:proofErr w:type="spellStart"/>
-      <w:r>
-        <w:rPr>
-          <w:rFonts w:ascii="Monaco" w:hAnsi="Monaco" w:cs="Monaco"/>
-          <w:color w:val="2FB41D"/>
-          <w:sz w:val="28"/>
-          <w:szCs w:val="28"/>
-        </w:rPr>
-        <w:t>matt@</w:t>
-      </w:r>
+      <w:r>
+        <w:rPr>
+          <w:rFonts w:ascii="Monaco" w:hAnsi="Monaco" w:cs="Monaco"/>
+          <w:color w:val="000000"/>
+          <w:sz w:val="28"/>
+          <w:szCs w:val="28"/>
+        </w:rPr>
+        <w:t xml:space="preserve">clang -c   -o </w:t>
+      </w:r>
+      <w:proofErr w:type="spellStart"/>
       <w:proofErr w:type="gramStart"/>
       <w:r>
         <w:rPr>
           <w:rFonts w:ascii="Monaco" w:hAnsi="Monaco" w:cs="Monaco"/>
-          <w:color w:val="2FB41D"/>
-          <w:sz w:val="28"/>
-          <w:szCs w:val="28"/>
-        </w:rPr>
-        <w:t>trout</w:t>
-      </w:r>
-      <w:r>
-        <w:rPr>
-          <w:rFonts w:ascii="Monaco" w:hAnsi="Monaco" w:cs="Monaco"/>
-          <w:color w:val="000000"/>
-          <w:sz w:val="28"/>
-          <w:szCs w:val="28"/>
-        </w:rPr>
-        <w:t>:</w:t>
-      </w:r>
-      <w:r>
-        <w:rPr>
-          <w:rFonts w:ascii="Monaco" w:hAnsi="Monaco" w:cs="Monaco"/>
-          <w:color w:val="400BD9"/>
-          <w:sz w:val="28"/>
-          <w:szCs w:val="28"/>
-        </w:rPr>
-        <w:t>makefileAssignment</w:t>
+          <w:color w:val="000000"/>
+          <w:sz w:val="28"/>
+          <w:szCs w:val="28"/>
+        </w:rPr>
+        <w:t>driver.o</w:t>
       </w:r>
       <w:proofErr w:type="spellEnd"/>
       <w:proofErr w:type="gramEnd"/>
@@ -1616,8 +1544,19 @@
           <w:sz w:val="28"/>
           <w:szCs w:val="28"/>
         </w:rPr>
-        <w:t>$ make all</w:t>
-      </w:r>
+        <w:t xml:space="preserve"> </w:t>
+      </w:r>
+      <w:proofErr w:type="spellStart"/>
+      <w:r>
+        <w:rPr>
+          <w:rFonts w:ascii="Monaco" w:hAnsi="Monaco" w:cs="Monaco"/>
+          <w:color w:val="000000"/>
+          <w:sz w:val="28"/>
+          <w:szCs w:val="28"/>
+        </w:rPr>
+        <w:t>driver.c</w:t>
+      </w:r>
+      <w:proofErr w:type="spellEnd"/>
     </w:p>
     <w:p>
       <w:pPr>
@@ -1652,41 +1591,8 @@
           <w:sz w:val="28"/>
           <w:szCs w:val="28"/>
         </w:rPr>
-        <w:t xml:space="preserve">clang -c   -o </w:t>
-      </w:r>
-      <w:proofErr w:type="spellStart"/>
-      <w:proofErr w:type="gramStart"/>
-      <w:r>
-        <w:rPr>
-          <w:rFonts w:ascii="Monaco" w:hAnsi="Monaco" w:cs="Monaco"/>
-          <w:color w:val="000000"/>
-          <w:sz w:val="28"/>
-          <w:szCs w:val="28"/>
-        </w:rPr>
-        <w:t>driver.o</w:t>
-      </w:r>
-      <w:proofErr w:type="spellEnd"/>
-      <w:proofErr w:type="gramEnd"/>
-      <w:r>
-        <w:rPr>
-          <w:rFonts w:ascii="Monaco" w:hAnsi="Monaco" w:cs="Monaco"/>
-          <w:color w:val="000000"/>
-          <w:sz w:val="28"/>
-          <w:szCs w:val="28"/>
-        </w:rPr>
-        <w:t xml:space="preserve"> </w:t>
-      </w:r>
-      <w:proofErr w:type="spellStart"/>
-      <w:r>
-        <w:rPr>
-          <w:rFonts w:ascii="Monaco" w:hAnsi="Monaco" w:cs="Monaco"/>
-          <w:color w:val="000000"/>
-          <w:sz w:val="28"/>
-          <w:szCs w:val="28"/>
-        </w:rPr>
-        <w:t>driver.c</w:t>
-      </w:r>
-      <w:proofErr w:type="spellEnd"/>
+        <w:t>clang -c   -o file1.o file1.c</w:t>
+      </w:r>
     </w:p>
     <w:p>
       <w:pPr>
@@ -1721,7 +1627,7 @@
           <w:sz w:val="28"/>
           <w:szCs w:val="28"/>
         </w:rPr>
-        <w:t>clang -c   -o file1.o file1.c</w:t>
+        <w:t>clang -c   -o file2.o file2.c</w:t>
       </w:r>
     </w:p>
     <w:p>
@@ -1757,7 +1663,49 @@
           <w:sz w:val="28"/>
           <w:szCs w:val="28"/>
         </w:rPr>
-        <w:t>clang -c   -o file2.o file2.c</w:t>
+        <w:t xml:space="preserve">clang -o </w:t>
+      </w:r>
+      <w:proofErr w:type="spellStart"/>
+      <w:r>
+        <w:rPr>
+          <w:rFonts w:ascii="Monaco" w:hAnsi="Monaco" w:cs="Monaco"/>
+          <w:color w:val="000000"/>
+          <w:sz w:val="28"/>
+          <w:szCs w:val="28"/>
+        </w:rPr>
+        <w:t>makefileAssignment</w:t>
+      </w:r>
+      <w:proofErr w:type="spellEnd"/>
+      <w:r>
+        <w:rPr>
+          <w:rFonts w:ascii="Monaco" w:hAnsi="Monaco" w:cs="Monaco"/>
+          <w:color w:val="000000"/>
+          <w:sz w:val="28"/>
+          <w:szCs w:val="28"/>
+        </w:rPr>
+        <w:t xml:space="preserve"> </w:t>
+      </w:r>
+      <w:proofErr w:type="spellStart"/>
+      <w:proofErr w:type="gramStart"/>
+      <w:r>
+        <w:rPr>
+          <w:rFonts w:ascii="Monaco" w:hAnsi="Monaco" w:cs="Monaco"/>
+          <w:color w:val="000000"/>
+          <w:sz w:val="28"/>
+          <w:szCs w:val="28"/>
+        </w:rPr>
+        <w:t>driver.o</w:t>
+      </w:r>
+      <w:proofErr w:type="spellEnd"/>
+      <w:proofErr w:type="gramEnd"/>
+      <w:r>
+        <w:rPr>
+          <w:rFonts w:ascii="Monaco" w:hAnsi="Monaco" w:cs="Monaco"/>
+          <w:color w:val="000000"/>
+          <w:sz w:val="28"/>
+          <w:szCs w:val="28"/>
+        </w:rPr>
+        <w:t xml:space="preserve"> file1.o file2.o</w:t>
       </w:r>
     </w:p>
     <w:p>
@@ -1786,58 +1734,88 @@
           <w:szCs w:val="28"/>
         </w:rPr>
       </w:pPr>
-      <w:r>
-        <w:rPr>
-          <w:rFonts w:ascii="Monaco" w:hAnsi="Monaco" w:cs="Monaco"/>
-          <w:color w:val="000000"/>
-          <w:sz w:val="28"/>
-          <w:szCs w:val="28"/>
-        </w:rPr>
-        <w:t xml:space="preserve">clang -o </w:t>
-      </w:r>
-      <w:proofErr w:type="spellStart"/>
-      <w:r>
-        <w:rPr>
-          <w:rFonts w:ascii="Monaco" w:hAnsi="Monaco" w:cs="Monaco"/>
-          <w:color w:val="000000"/>
+      <w:proofErr w:type="spellStart"/>
+      <w:r>
+        <w:rPr>
+          <w:rFonts w:ascii="Monaco" w:hAnsi="Monaco" w:cs="Monaco"/>
+          <w:color w:val="2FB41D"/>
+          <w:sz w:val="28"/>
+          <w:szCs w:val="28"/>
+        </w:rPr>
+        <w:t>matt@</w:t>
+      </w:r>
+      <w:proofErr w:type="gramStart"/>
+      <w:r>
+        <w:rPr>
+          <w:rFonts w:ascii="Monaco" w:hAnsi="Monaco" w:cs="Monaco"/>
+          <w:color w:val="2FB41D"/>
+          <w:sz w:val="28"/>
+          <w:szCs w:val="28"/>
+        </w:rPr>
+        <w:t>trout</w:t>
+      </w:r>
+      <w:r>
+        <w:rPr>
+          <w:rFonts w:ascii="Monaco" w:hAnsi="Monaco" w:cs="Monaco"/>
+          <w:color w:val="000000"/>
+          <w:sz w:val="28"/>
+          <w:szCs w:val="28"/>
+        </w:rPr>
+        <w:t>:</w:t>
+      </w:r>
+      <w:r>
+        <w:rPr>
+          <w:rFonts w:ascii="Monaco" w:hAnsi="Monaco" w:cs="Monaco"/>
+          <w:color w:val="400BD9"/>
           <w:sz w:val="28"/>
           <w:szCs w:val="28"/>
         </w:rPr>
         <w:t>makefileAssignment</w:t>
       </w:r>
       <w:proofErr w:type="spellEnd"/>
-      <w:r>
-        <w:rPr>
-          <w:rFonts w:ascii="Monaco" w:hAnsi="Monaco" w:cs="Monaco"/>
-          <w:color w:val="000000"/>
-          <w:sz w:val="28"/>
-          <w:szCs w:val="28"/>
-        </w:rPr>
-        <w:t xml:space="preserve"> </w:t>
-      </w:r>
-      <w:proofErr w:type="spellStart"/>
+      <w:proofErr w:type="gramEnd"/>
+      <w:r>
+        <w:rPr>
+          <w:rFonts w:ascii="Monaco" w:hAnsi="Monaco" w:cs="Monaco"/>
+          <w:color w:val="000000"/>
+          <w:sz w:val="28"/>
+          <w:szCs w:val="28"/>
+        </w:rPr>
+        <w:t xml:space="preserve">$ </w:t>
+      </w:r>
+    </w:p>
+    <w:p/>
+    <w:p/>
+    <w:p>
+      <w:r>
+        <w:t xml:space="preserve">Your </w:t>
+      </w:r>
+      <w:proofErr w:type="spellStart"/>
+      <w:r>
+        <w:t>makefile</w:t>
+      </w:r>
+      <w:proofErr w:type="spellEnd"/>
+      <w:r>
+        <w:t xml:space="preserve"> should also include a rule with a (phony) target, clean.  When this rule triggers via a command line "make clean", it should remove all </w:t>
+      </w:r>
       <w:proofErr w:type="gramStart"/>
       <w:r>
-        <w:rPr>
-          <w:rFonts w:ascii="Monaco" w:hAnsi="Monaco" w:cs="Monaco"/>
-          <w:color w:val="000000"/>
-          <w:sz w:val="28"/>
-          <w:szCs w:val="28"/>
-        </w:rPr>
-        <w:t>driver.o</w:t>
-      </w:r>
-      <w:proofErr w:type="spellEnd"/>
+        <w:t>the .o</w:t>
+      </w:r>
       <w:proofErr w:type="gramEnd"/>
       <w:r>
-        <w:rPr>
-          <w:rFonts w:ascii="Monaco" w:hAnsi="Monaco" w:cs="Monaco"/>
-          <w:color w:val="000000"/>
-          <w:sz w:val="28"/>
-          <w:szCs w:val="28"/>
-        </w:rPr>
-        <w:t xml:space="preserve"> file1.o file2.o</w:t>
-      </w:r>
-    </w:p>
+        <w:t xml:space="preserve"> files and the executable </w:t>
+      </w:r>
+      <w:proofErr w:type="spellStart"/>
+      <w:r>
+        <w:t>makefileAssignment</w:t>
+      </w:r>
+      <w:proofErr w:type="spellEnd"/>
+      <w:r>
+        <w:t>.  Example:</w:t>
+      </w:r>
+    </w:p>
+    <w:p/>
     <w:p>
       <w:pPr>
         <w:tabs>
@@ -1911,40 +1889,9 @@
           <w:sz w:val="28"/>
           <w:szCs w:val="28"/>
         </w:rPr>
-        <w:t xml:space="preserve">$ </w:t>
-      </w:r>
-    </w:p>
-    <w:p/>
-    <w:p>
-      <w:r>
-        <w:t xml:space="preserve">Lastly, if </w:t>
-      </w:r>
-      <w:proofErr w:type="spellStart"/>
-      <w:r>
-        <w:t>headers.h</w:t>
-      </w:r>
-      <w:proofErr w:type="spellEnd"/>
-      <w:r>
-        <w:t xml:space="preserve"> is changed, all the .c files should be recompiled and the executable recreated, since all the .c files #include </w:t>
-      </w:r>
-      <w:proofErr w:type="spellStart"/>
-      <w:r>
-        <w:t>headers.h</w:t>
-      </w:r>
-      <w:proofErr w:type="spellEnd"/>
-      <w:r>
-        <w:t xml:space="preserve">.   The modification of your </w:t>
-      </w:r>
-      <w:proofErr w:type="spellStart"/>
-      <w:r>
-        <w:t>makefile's</w:t>
-      </w:r>
-      <w:proofErr w:type="spellEnd"/>
-      <w:r>
-        <w:t xml:space="preserve"> rule(s) to accomplish this is hinted at in the lecture slides.</w:t>
-      </w:r>
-    </w:p>
-    <w:p/>
+        <w:t>$ ls</w:t>
+      </w:r>
+    </w:p>
     <w:p>
       <w:pPr>
         <w:tabs>
@@ -1975,50 +1922,58 @@
       <w:r>
         <w:rPr>
           <w:rFonts w:ascii="Monaco" w:hAnsi="Monaco" w:cs="Monaco"/>
-          <w:color w:val="2FB41D"/>
-          <w:sz w:val="28"/>
-          <w:szCs w:val="28"/>
-        </w:rPr>
-        <w:t>matt@</w:t>
-      </w:r>
-      <w:proofErr w:type="gramStart"/>
-      <w:r>
-        <w:rPr>
-          <w:rFonts w:ascii="Monaco" w:hAnsi="Monaco" w:cs="Monaco"/>
-          <w:color w:val="2FB41D"/>
-          <w:sz w:val="28"/>
-          <w:szCs w:val="28"/>
-        </w:rPr>
-        <w:t>trout</w:t>
-      </w:r>
-      <w:r>
-        <w:rPr>
-          <w:rFonts w:ascii="Monaco" w:hAnsi="Monaco" w:cs="Monaco"/>
-          <w:color w:val="000000"/>
-          <w:sz w:val="28"/>
-          <w:szCs w:val="28"/>
-        </w:rPr>
-        <w:t>:</w:t>
-      </w:r>
-      <w:r>
-        <w:rPr>
-          <w:rFonts w:ascii="Monaco" w:hAnsi="Monaco" w:cs="Monaco"/>
-          <w:color w:val="400BD9"/>
-          <w:sz w:val="28"/>
-          <w:szCs w:val="28"/>
-        </w:rPr>
-        <w:t>makefileAssignment</w:t>
-      </w:r>
-      <w:proofErr w:type="spellEnd"/>
-      <w:proofErr w:type="gramEnd"/>
-      <w:r>
-        <w:rPr>
-          <w:rFonts w:ascii="Monaco" w:hAnsi="Monaco" w:cs="Monaco"/>
-          <w:color w:val="000000"/>
-          <w:sz w:val="28"/>
-          <w:szCs w:val="28"/>
-        </w:rPr>
-        <w:t xml:space="preserve">$ touch </w:t>
+          <w:color w:val="000000"/>
+          <w:sz w:val="28"/>
+          <w:szCs w:val="28"/>
+        </w:rPr>
+        <w:t>Makefile</w:t>
+      </w:r>
+      <w:proofErr w:type="spellEnd"/>
+      <w:r>
+        <w:rPr>
+          <w:rFonts w:ascii="Monaco" w:hAnsi="Monaco" w:cs="Monaco"/>
+          <w:color w:val="000000"/>
+          <w:sz w:val="28"/>
+          <w:szCs w:val="28"/>
+        </w:rPr>
+        <w:tab/>
+      </w:r>
+      <w:r>
+        <w:rPr>
+          <w:rFonts w:ascii="Monaco" w:hAnsi="Monaco" w:cs="Monaco"/>
+          <w:color w:val="000000"/>
+          <w:sz w:val="28"/>
+          <w:szCs w:val="28"/>
+        </w:rPr>
+        <w:tab/>
+        <w:t>file1.c</w:t>
+      </w:r>
+      <w:r>
+        <w:rPr>
+          <w:rFonts w:ascii="Monaco" w:hAnsi="Monaco" w:cs="Monaco"/>
+          <w:color w:val="000000"/>
+          <w:sz w:val="28"/>
+          <w:szCs w:val="28"/>
+        </w:rPr>
+        <w:tab/>
+      </w:r>
+      <w:r>
+        <w:rPr>
+          <w:rFonts w:ascii="Monaco" w:hAnsi="Monaco" w:cs="Monaco"/>
+          <w:color w:val="000000"/>
+          <w:sz w:val="28"/>
+          <w:szCs w:val="28"/>
+        </w:rPr>
+        <w:tab/>
+      </w:r>
+      <w:r>
+        <w:rPr>
+          <w:rFonts w:ascii="Monaco" w:hAnsi="Monaco" w:cs="Monaco"/>
+          <w:color w:val="000000"/>
+          <w:sz w:val="28"/>
+          <w:szCs w:val="28"/>
+        </w:rPr>
+        <w:tab/>
       </w:r>
       <w:proofErr w:type="spellStart"/>
       <w:r>
@@ -2058,55 +2013,81 @@
           <w:szCs w:val="28"/>
         </w:rPr>
       </w:pPr>
-      <w:proofErr w:type="spellStart"/>
-      <w:r>
-        <w:rPr>
-          <w:rFonts w:ascii="Monaco" w:hAnsi="Monaco" w:cs="Monaco"/>
-          <w:color w:val="2FB41D"/>
-          <w:sz w:val="28"/>
-          <w:szCs w:val="28"/>
-        </w:rPr>
-        <w:t>matt@</w:t>
-      </w:r>
-      <w:proofErr w:type="gramStart"/>
-      <w:r>
-        <w:rPr>
-          <w:rFonts w:ascii="Monaco" w:hAnsi="Monaco" w:cs="Monaco"/>
-          <w:color w:val="2FB41D"/>
-          <w:sz w:val="28"/>
-          <w:szCs w:val="28"/>
-        </w:rPr>
-        <w:t>trout</w:t>
-      </w:r>
-      <w:r>
-        <w:rPr>
-          <w:rFonts w:ascii="Monaco" w:hAnsi="Monaco" w:cs="Monaco"/>
-          <w:color w:val="000000"/>
-          <w:sz w:val="28"/>
-          <w:szCs w:val="28"/>
-        </w:rPr>
-        <w:t>:</w:t>
-      </w:r>
-      <w:r>
-        <w:rPr>
-          <w:rFonts w:ascii="Monaco" w:hAnsi="Monaco" w:cs="Monaco"/>
-          <w:color w:val="400BD9"/>
+      <w:r>
+        <w:rPr>
+          <w:rFonts w:ascii="Monaco" w:hAnsi="Monaco" w:cs="Monaco"/>
+          <w:color w:val="000000"/>
+          <w:sz w:val="28"/>
+          <w:szCs w:val="28"/>
+        </w:rPr>
+        <w:t>build</w:t>
+      </w:r>
+      <w:r>
+        <w:rPr>
+          <w:rFonts w:ascii="Monaco" w:hAnsi="Monaco" w:cs="Monaco"/>
+          <w:color w:val="000000"/>
+          <w:sz w:val="28"/>
+          <w:szCs w:val="28"/>
+        </w:rPr>
+        <w:tab/>
+      </w:r>
+      <w:r>
+        <w:rPr>
+          <w:rFonts w:ascii="Monaco" w:hAnsi="Monaco" w:cs="Monaco"/>
+          <w:color w:val="000000"/>
+          <w:sz w:val="28"/>
+          <w:szCs w:val="28"/>
+        </w:rPr>
+        <w:tab/>
+      </w:r>
+      <w:r>
+        <w:rPr>
+          <w:rFonts w:ascii="Monaco" w:hAnsi="Monaco" w:cs="Monaco"/>
+          <w:color w:val="000000"/>
+          <w:sz w:val="28"/>
+          <w:szCs w:val="28"/>
+        </w:rPr>
+        <w:tab/>
+        <w:t>file1.o</w:t>
+      </w:r>
+      <w:r>
+        <w:rPr>
+          <w:rFonts w:ascii="Monaco" w:hAnsi="Monaco" w:cs="Monaco"/>
+          <w:color w:val="000000"/>
+          <w:sz w:val="28"/>
+          <w:szCs w:val="28"/>
+        </w:rPr>
+        <w:tab/>
+      </w:r>
+      <w:r>
+        <w:rPr>
+          <w:rFonts w:ascii="Monaco" w:hAnsi="Monaco" w:cs="Monaco"/>
+          <w:color w:val="000000"/>
+          <w:sz w:val="28"/>
+          <w:szCs w:val="28"/>
+        </w:rPr>
+        <w:tab/>
+      </w:r>
+      <w:r>
+        <w:rPr>
+          <w:rFonts w:ascii="Monaco" w:hAnsi="Monaco" w:cs="Monaco"/>
+          <w:color w:val="000000"/>
+          <w:sz w:val="28"/>
+          <w:szCs w:val="28"/>
+        </w:rPr>
+        <w:tab/>
+      </w:r>
+      <w:proofErr w:type="spellStart"/>
+      <w:r>
+        <w:rPr>
+          <w:rFonts w:ascii="Monaco" w:hAnsi="Monaco" w:cs="Monaco"/>
+          <w:color w:val="000000"/>
           <w:sz w:val="28"/>
           <w:szCs w:val="28"/>
         </w:rPr>
         <w:t>makefileAssignment</w:t>
       </w:r>
       <w:proofErr w:type="spellEnd"/>
-      <w:proofErr w:type="gramEnd"/>
-      <w:r>
-        <w:rPr>
-          <w:rFonts w:ascii="Monaco" w:hAnsi="Monaco" w:cs="Monaco"/>
-          <w:color w:val="000000"/>
-          <w:sz w:val="28"/>
-          <w:szCs w:val="28"/>
-        </w:rPr>
-        <w:t>$ make all</w:t>
-      </w:r>
     </w:p>
     <w:p>
       <w:pPr>
@@ -2134,15 +2115,6 @@
           <w:szCs w:val="28"/>
         </w:rPr>
       </w:pPr>
-      <w:r>
-        <w:rPr>
-          <w:rFonts w:ascii="Monaco" w:hAnsi="Monaco" w:cs="Monaco"/>
-          <w:color w:val="000000"/>
-          <w:sz w:val="28"/>
-          <w:szCs w:val="28"/>
-        </w:rPr>
-        <w:t xml:space="preserve">clang -c   -o </w:t>
-      </w:r>
       <w:proofErr w:type="spellStart"/>
       <w:proofErr w:type="gramStart"/>
       <w:r>
@@ -2152,30 +2124,29 @@
           <w:sz w:val="28"/>
           <w:szCs w:val="28"/>
         </w:rPr>
-        <w:t>driver.o</w:t>
-      </w:r>
-      <w:proofErr w:type="spellEnd"/>
+        <w:t>driver.c</w:t>
+      </w:r>
+      <w:proofErr w:type="spellEnd"/>
+      <w:r>
+        <w:rPr>
+          <w:rFonts w:ascii="Monaco" w:hAnsi="Monaco" w:cs="Monaco"/>
+          <w:color w:val="000000"/>
+          <w:sz w:val="28"/>
+          <w:szCs w:val="28"/>
+        </w:rPr>
+        <w:tab/>
+      </w:r>
+      <w:r>
+        <w:rPr>
+          <w:rFonts w:ascii="Monaco" w:hAnsi="Monaco" w:cs="Monaco"/>
+          <w:color w:val="000000"/>
+          <w:sz w:val="28"/>
+          <w:szCs w:val="28"/>
+        </w:rPr>
+        <w:tab/>
+        <w:t>file2.c</w:t>
+      </w:r>
       <w:proofErr w:type="gramEnd"/>
-      <w:r>
-        <w:rPr>
-          <w:rFonts w:ascii="Monaco" w:hAnsi="Monaco" w:cs="Monaco"/>
-          <w:color w:val="000000"/>
-          <w:sz w:val="28"/>
-          <w:szCs w:val="28"/>
-        </w:rPr>
-        <w:t xml:space="preserve"> </w:t>
-      </w:r>
-      <w:proofErr w:type="spellStart"/>
-      <w:r>
-        <w:rPr>
-          <w:rFonts w:ascii="Monaco" w:hAnsi="Monaco" w:cs="Monaco"/>
-          <w:color w:val="000000"/>
-          <w:sz w:val="28"/>
-          <w:szCs w:val="28"/>
-        </w:rPr>
-        <w:t>driver.c</w:t>
-      </w:r>
-      <w:proofErr w:type="spellEnd"/>
     </w:p>
     <w:p>
       <w:pPr>
@@ -2203,15 +2174,38 @@
           <w:szCs w:val="28"/>
         </w:rPr>
       </w:pPr>
-      <w:r>
-        <w:rPr>
-          <w:rFonts w:ascii="Monaco" w:hAnsi="Monaco" w:cs="Monaco"/>
-          <w:color w:val="000000"/>
-          <w:sz w:val="28"/>
-          <w:szCs w:val="28"/>
-        </w:rPr>
-        <w:t>clang -c   -o file1.o file1.c</w:t>
-      </w:r>
+      <w:proofErr w:type="spellStart"/>
+      <w:proofErr w:type="gramStart"/>
+      <w:r>
+        <w:rPr>
+          <w:rFonts w:ascii="Monaco" w:hAnsi="Monaco" w:cs="Monaco"/>
+          <w:color w:val="000000"/>
+          <w:sz w:val="28"/>
+          <w:szCs w:val="28"/>
+        </w:rPr>
+        <w:t>driver.o</w:t>
+      </w:r>
+      <w:proofErr w:type="spellEnd"/>
+      <w:r>
+        <w:rPr>
+          <w:rFonts w:ascii="Monaco" w:hAnsi="Monaco" w:cs="Monaco"/>
+          <w:color w:val="000000"/>
+          <w:sz w:val="28"/>
+          <w:szCs w:val="28"/>
+        </w:rPr>
+        <w:tab/>
+      </w:r>
+      <w:r>
+        <w:rPr>
+          <w:rFonts w:ascii="Monaco" w:hAnsi="Monaco" w:cs="Monaco"/>
+          <w:color w:val="000000"/>
+          <w:sz w:val="28"/>
+          <w:szCs w:val="28"/>
+        </w:rPr>
+        <w:tab/>
+        <w:t>file2.o</w:t>
+      </w:r>
+      <w:proofErr w:type="gramEnd"/>
     </w:p>
     <w:p>
       <w:pPr>
@@ -2239,14 +2233,54 @@
           <w:szCs w:val="28"/>
         </w:rPr>
       </w:pPr>
-      <w:r>
-        <w:rPr>
-          <w:rFonts w:ascii="Monaco" w:hAnsi="Monaco" w:cs="Monaco"/>
-          <w:color w:val="000000"/>
-          <w:sz w:val="28"/>
-          <w:szCs w:val="28"/>
-        </w:rPr>
-        <w:t>clang -c   -o file2.o file2.c</w:t>
+      <w:proofErr w:type="spellStart"/>
+      <w:r>
+        <w:rPr>
+          <w:rFonts w:ascii="Monaco" w:hAnsi="Monaco" w:cs="Monaco"/>
+          <w:color w:val="2FB41D"/>
+          <w:sz w:val="28"/>
+          <w:szCs w:val="28"/>
+        </w:rPr>
+        <w:t>matt@</w:t>
+      </w:r>
+      <w:proofErr w:type="gramStart"/>
+      <w:r>
+        <w:rPr>
+          <w:rFonts w:ascii="Monaco" w:hAnsi="Monaco" w:cs="Monaco"/>
+          <w:color w:val="2FB41D"/>
+          <w:sz w:val="28"/>
+          <w:szCs w:val="28"/>
+        </w:rPr>
+        <w:t>trout</w:t>
+      </w:r>
+      <w:r>
+        <w:rPr>
+          <w:rFonts w:ascii="Monaco" w:hAnsi="Monaco" w:cs="Monaco"/>
+          <w:color w:val="000000"/>
+          <w:sz w:val="28"/>
+          <w:szCs w:val="28"/>
+        </w:rPr>
+        <w:t>:</w:t>
+      </w:r>
+      <w:r>
+        <w:rPr>
+          <w:rFonts w:ascii="Monaco" w:hAnsi="Monaco" w:cs="Monaco"/>
+          <w:color w:val="400BD9"/>
+          <w:sz w:val="28"/>
+          <w:szCs w:val="28"/>
+        </w:rPr>
+        <w:t>makefileAssignment</w:t>
+      </w:r>
+      <w:proofErr w:type="spellEnd"/>
+      <w:proofErr w:type="gramEnd"/>
+      <w:r>
+        <w:rPr>
+          <w:rFonts w:ascii="Monaco" w:hAnsi="Monaco" w:cs="Monaco"/>
+          <w:color w:val="000000"/>
+          <w:sz w:val="28"/>
+          <w:szCs w:val="28"/>
+        </w:rPr>
+        <w:t>$ make clean</w:t>
       </w:r>
     </w:p>
     <w:p>
@@ -2282,7 +2316,27 @@
           <w:sz w:val="28"/>
           <w:szCs w:val="28"/>
         </w:rPr>
-        <w:t xml:space="preserve">clang -o </w:t>
+        <w:t>rm -</w:t>
+      </w:r>
+      <w:proofErr w:type="spellStart"/>
+      <w:r>
+        <w:rPr>
+          <w:rFonts w:ascii="Monaco" w:hAnsi="Monaco" w:cs="Monaco"/>
+          <w:color w:val="000000"/>
+          <w:sz w:val="28"/>
+          <w:szCs w:val="28"/>
+        </w:rPr>
+        <w:t>fr</w:t>
+      </w:r>
+      <w:proofErr w:type="spellEnd"/>
+      <w:r>
+        <w:rPr>
+          <w:rFonts w:ascii="Monaco" w:hAnsi="Monaco" w:cs="Monaco"/>
+          <w:color w:val="000000"/>
+          <w:sz w:val="28"/>
+          <w:szCs w:val="28"/>
+        </w:rPr>
+        <w:t xml:space="preserve"> </w:t>
       </w:r>
       <w:proofErr w:type="spellStart"/>
       <w:r>
@@ -2400,7 +2454,7 @@
           <w:sz w:val="28"/>
           <w:szCs w:val="28"/>
         </w:rPr>
-        <w:t>$ make all</w:t>
+        <w:t>$ ls</w:t>
       </w:r>
     </w:p>
     <w:p>
@@ -2429,14 +2483,46 @@
           <w:szCs w:val="28"/>
         </w:rPr>
       </w:pPr>
-      <w:r>
-        <w:rPr>
-          <w:rFonts w:ascii="Monaco" w:hAnsi="Monaco" w:cs="Monaco"/>
-          <w:color w:val="000000"/>
-          <w:sz w:val="28"/>
-          <w:szCs w:val="28"/>
-        </w:rPr>
-        <w:t>make: Nothing to be done for `all'.</w:t>
+      <w:proofErr w:type="spellStart"/>
+      <w:r>
+        <w:rPr>
+          <w:rFonts w:ascii="Monaco" w:hAnsi="Monaco" w:cs="Monaco"/>
+          <w:color w:val="000000"/>
+          <w:sz w:val="28"/>
+          <w:szCs w:val="28"/>
+        </w:rPr>
+        <w:t>Makefile</w:t>
+      </w:r>
+      <w:proofErr w:type="spellEnd"/>
+      <w:r>
+        <w:rPr>
+          <w:rFonts w:ascii="Monaco" w:hAnsi="Monaco" w:cs="Monaco"/>
+          <w:color w:val="000000"/>
+          <w:sz w:val="28"/>
+          <w:szCs w:val="28"/>
+        </w:rPr>
+        <w:tab/>
+      </w:r>
+      <w:proofErr w:type="spellStart"/>
+      <w:r>
+        <w:rPr>
+          <w:rFonts w:ascii="Monaco" w:hAnsi="Monaco" w:cs="Monaco"/>
+          <w:color w:val="000000"/>
+          <w:sz w:val="28"/>
+          <w:szCs w:val="28"/>
+        </w:rPr>
+        <w:t>driver.c</w:t>
+      </w:r>
+      <w:proofErr w:type="spellEnd"/>
+      <w:r>
+        <w:rPr>
+          <w:rFonts w:ascii="Monaco" w:hAnsi="Monaco" w:cs="Monaco"/>
+          <w:color w:val="000000"/>
+          <w:sz w:val="28"/>
+          <w:szCs w:val="28"/>
+        </w:rPr>
+        <w:tab/>
+        <w:t>file2.c</w:t>
       </w:r>
     </w:p>
     <w:p>
@@ -2465,6 +2551,90 @@
           <w:szCs w:val="28"/>
         </w:rPr>
       </w:pPr>
+      <w:r>
+        <w:rPr>
+          <w:rFonts w:ascii="Monaco" w:hAnsi="Monaco" w:cs="Monaco"/>
+          <w:color w:val="000000"/>
+          <w:sz w:val="28"/>
+          <w:szCs w:val="28"/>
+        </w:rPr>
+        <w:t>build</w:t>
+      </w:r>
+      <w:r>
+        <w:rPr>
+          <w:rFonts w:ascii="Monaco" w:hAnsi="Monaco" w:cs="Monaco"/>
+          <w:color w:val="000000"/>
+          <w:sz w:val="28"/>
+          <w:szCs w:val="28"/>
+        </w:rPr>
+        <w:tab/>
+      </w:r>
+      <w:r>
+        <w:rPr>
+          <w:rFonts w:ascii="Monaco" w:hAnsi="Monaco" w:cs="Monaco"/>
+          <w:color w:val="000000"/>
+          <w:sz w:val="28"/>
+          <w:szCs w:val="28"/>
+        </w:rPr>
+        <w:tab/>
+        <w:t>file1.c</w:t>
+      </w:r>
+      <w:r>
+        <w:rPr>
+          <w:rFonts w:ascii="Monaco" w:hAnsi="Monaco" w:cs="Monaco"/>
+          <w:color w:val="000000"/>
+          <w:sz w:val="28"/>
+          <w:szCs w:val="28"/>
+        </w:rPr>
+        <w:tab/>
+      </w:r>
+      <w:r>
+        <w:rPr>
+          <w:rFonts w:ascii="Monaco" w:hAnsi="Monaco" w:cs="Monaco"/>
+          <w:color w:val="000000"/>
+          <w:sz w:val="28"/>
+          <w:szCs w:val="28"/>
+        </w:rPr>
+        <w:tab/>
+      </w:r>
+      <w:proofErr w:type="spellStart"/>
+      <w:r>
+        <w:rPr>
+          <w:rFonts w:ascii="Monaco" w:hAnsi="Monaco" w:cs="Monaco"/>
+          <w:color w:val="000000"/>
+          <w:sz w:val="28"/>
+          <w:szCs w:val="28"/>
+        </w:rPr>
+        <w:t>headers.h</w:t>
+      </w:r>
+      <w:proofErr w:type="spellEnd"/>
+    </w:p>
+    <w:p>
+      <w:pPr>
+        <w:tabs>
+          <w:tab w:val="left" w:pos="560"/>
+          <w:tab w:val="left" w:pos="1120"/>
+          <w:tab w:val="left" w:pos="1680"/>
+          <w:tab w:val="left" w:pos="2240"/>
+          <w:tab w:val="left" w:pos="2800"/>
+          <w:tab w:val="left" w:pos="3360"/>
+          <w:tab w:val="left" w:pos="3920"/>
+          <w:tab w:val="left" w:pos="4480"/>
+          <w:tab w:val="left" w:pos="5040"/>
+          <w:tab w:val="left" w:pos="5600"/>
+          <w:tab w:val="left" w:pos="6160"/>
+          <w:tab w:val="left" w:pos="6720"/>
+        </w:tabs>
+        <w:autoSpaceDE w:val="0"/>
+        <w:autoSpaceDN w:val="0"/>
+        <w:adjustRightInd w:val="0"/>
+        <w:rPr>
+          <w:rFonts w:ascii="Monaco" w:hAnsi="Monaco" w:cs="Monaco"/>
+          <w:color w:val="000000"/>
+          <w:sz w:val="28"/>
+          <w:szCs w:val="28"/>
+        </w:rPr>
+      </w:pPr>
       <w:proofErr w:type="spellStart"/>
       <w:r>
         <w:rPr>
@@ -2515,9 +2685,6 @@
         <w:t xml:space="preserve">$ </w:t>
       </w:r>
     </w:p>
-    <w:p/>
-    <w:p/>
-    <w:p/>
     <w:p/>
     <w:sectPr>
       <w:pgSz w:w="12240" w:h="15840"/>
@@ -2530,7 +2697,7 @@
 </file>
 
 <file path=word/styles.xml><?xml version="1.0" encoding="utf-8"?>
-<w:styles xmlns:mc="http://schemas.openxmlformats.org/markup-compatibility/2006" xmlns:r="http://schemas.openxmlformats.org/officeDocument/2006/relationships" xmlns:w="http://schemas.openxmlformats.org/wordprocessingml/2006/main" xmlns:w14="http://schemas.microsoft.com/office/word/2010/wordml" xmlns:w15="http://schemas.microsoft.com/office/word/2012/wordml" xmlns:w16cid="http://schemas.microsoft.com/office/word/2016/wordml/cid" xmlns:w16se="http://schemas.microsoft.com/office/word/2015/wordml/symex" mc:Ignorable="w14 w15 w16se w16cid">
+<w:styles xmlns:mc="http://schemas.openxmlformats.org/markup-compatibility/2006" xmlns:r="http://schemas.openxmlformats.org/officeDocument/2006/relationships" xmlns:w="http://schemas.openxmlformats.org/wordprocessingml/2006/main" xmlns:w14="http://schemas.microsoft.com/office/word/2010/wordml" xmlns:w15="http://schemas.microsoft.com/office/word/2012/wordml" xmlns:w16cex="http://schemas.microsoft.com/office/word/2018/wordml/cex" xmlns:w16cid="http://schemas.microsoft.com/office/word/2016/wordml/cid" xmlns:w16="http://schemas.microsoft.com/office/word/2018/wordml" xmlns:w16se="http://schemas.microsoft.com/office/word/2015/wordml/symex" mc:Ignorable="w14 w15 w16se w16cid w16 w16cex">
   <w:docDefaults>
     <w:rPrDefault>
       <w:rPr>
@@ -2648,6 +2815,7 @@
     <w:lsdException w:name="HTML Sample" w:semiHidden="1" w:unhideWhenUsed="1"/>
     <w:lsdException w:name="HTML Typewriter" w:semiHidden="1" w:unhideWhenUsed="1"/>
     <w:lsdException w:name="HTML Variable" w:semiHidden="1" w:unhideWhenUsed="1"/>
+    <w:lsdException w:name="Normal Table" w:semiHidden="1" w:unhideWhenUsed="1"/>
     <w:lsdException w:name="annotation subject" w:semiHidden="1" w:unhideWhenUsed="1"/>
     <w:lsdException w:name="No List" w:semiHidden="1" w:unhideWhenUsed="1"/>
     <w:lsdException w:name="Outline List 1" w:semiHidden="1" w:unhideWhenUsed="1"/>
@@ -2694,8 +2862,10 @@
     <w:lsdException w:name="Table Subtle 2" w:semiHidden="1" w:unhideWhenUsed="1"/>
     <w:lsdException w:name="Table Web 1" w:semiHidden="1" w:unhideWhenUsed="1"/>
     <w:lsdException w:name="Table Web 2" w:semiHidden="1" w:unhideWhenUsed="1"/>
+    <w:lsdException w:name="Table Web 3" w:semiHidden="1" w:unhideWhenUsed="1"/>
     <w:lsdException w:name="Balloon Text" w:semiHidden="1" w:unhideWhenUsed="1"/>
     <w:lsdException w:name="Table Grid" w:uiPriority="39"/>
+    <w:lsdException w:name="Table Theme" w:semiHidden="1" w:unhideWhenUsed="1"/>
     <w:lsdException w:name="Placeholder Text" w:semiHidden="1"/>
     <w:lsdException w:name="No Spacing" w:uiPriority="1" w:qFormat="1"/>
     <w:lsdException w:name="Light Shading" w:uiPriority="60"/>

</xml_diff>